<commit_message>
updated flowchart in the specification
</commit_message>
<xml_diff>
--- a/Security Game Specification.docx
+++ b/Security Game Specification.docx
@@ -494,7 +494,25 @@
           <w:szCs w:val="24"/>
         </w:rPr>
         <w:lastRenderedPageBreak/>
-        <w:t xml:space="preserve">Applying Honeypot: This feature is the highest costly feature that defender can apply. The defender can add honeypot nodes (and edges) in the network. For this he will need to spend some credits from his account. As it is said before, these costs will be parameterized. The speciality of the Honeypot is that attacker will not get any points if he successfully passes the security check of a Honeypot. </w:t>
+        <w:t xml:space="preserve">Applying Honeypot: This feature is the highest costly feature that defender can apply. The defender can add honeypot nodes (and edges) in the network. For this he will need to spend some credits from his account. As it is said before, these costs will be parameterized. The </w:t>
+      </w:r>
+      <w:r>
+        <w:rPr>
+          <w:rFonts w:ascii="Times New Roman" w:eastAsia="Times New Roman" w:hAnsi="Times New Roman" w:cs="Times New Roman"/>
+          <w:color w:val="000000"/>
+          <w:sz w:val="24"/>
+          <w:szCs w:val="24"/>
+        </w:rPr>
+        <w:t>speciality</w:t>
+      </w:r>
+      <w:r>
+        <w:rPr>
+          <w:rFonts w:ascii="Times New Roman" w:eastAsia="Times New Roman" w:hAnsi="Times New Roman" w:cs="Times New Roman"/>
+          <w:color w:val="000000"/>
+          <w:sz w:val="24"/>
+          <w:szCs w:val="24"/>
+        </w:rPr>
+        <w:t xml:space="preserve"> of the Honeypot is that attacker will not get any points if he successfully passes the security check of a Honeypot. </w:t>
       </w:r>
       <w:r>
         <w:rPr>
@@ -873,6 +891,77 @@
           <w:sz w:val="24"/>
           <w:szCs w:val="24"/>
         </w:rPr>
+        <w:t xml:space="preserve">Probe </w:t>
+      </w:r>
+      <w:r>
+        <w:rPr>
+          <w:rFonts w:ascii="Times New Roman" w:eastAsia="Times New Roman" w:hAnsi="Times New Roman" w:cs="Times New Roman"/>
+          <w:color w:val="000000"/>
+          <w:sz w:val="24"/>
+          <w:szCs w:val="24"/>
+        </w:rPr>
+        <w:t>Edges</w:t>
+      </w:r>
+      <w:r>
+        <w:rPr>
+          <w:rFonts w:ascii="Times New Roman" w:eastAsia="Times New Roman" w:hAnsi="Times New Roman" w:cs="Times New Roman"/>
+          <w:color w:val="000000"/>
+          <w:sz w:val="24"/>
+          <w:szCs w:val="24"/>
+        </w:rPr>
+        <w:t xml:space="preserve">: The attacker can probe a node to check </w:t>
+      </w:r>
+      <w:r>
+        <w:rPr>
+          <w:rFonts w:ascii="Times New Roman" w:eastAsia="Times New Roman" w:hAnsi="Times New Roman" w:cs="Times New Roman"/>
+          <w:color w:val="000000"/>
+          <w:sz w:val="24"/>
+          <w:szCs w:val="24"/>
+        </w:rPr>
+        <w:t>how many neighbor it has</w:t>
+      </w:r>
+      <w:r>
+        <w:rPr>
+          <w:rFonts w:ascii="Times New Roman" w:eastAsia="Times New Roman" w:hAnsi="Times New Roman" w:cs="Times New Roman"/>
+          <w:color w:val="000000"/>
+          <w:sz w:val="24"/>
+          <w:szCs w:val="24"/>
+        </w:rPr>
+        <w:t>.</w:t>
+      </w:r>
+      <w:r>
+        <w:rPr>
+          <w:rFonts w:ascii="Times New Roman" w:eastAsia="Times New Roman" w:hAnsi="Times New Roman" w:cs="Times New Roman"/>
+          <w:color w:val="000000"/>
+          <w:sz w:val="24"/>
+          <w:szCs w:val="24"/>
+        </w:rPr>
+        <w:br/>
+      </w:r>
+    </w:p>
+    <w:p>
+      <w:pPr>
+        <w:pStyle w:val="ListParagraph"/>
+        <w:numPr>
+          <w:ilvl w:val="0"/>
+          <w:numId w:val="10"/>
+        </w:numPr>
+        <w:spacing w:after="0" w:line="240" w:lineRule="auto"/>
+        <w:rPr>
+          <w:rFonts w:ascii="Times New Roman" w:eastAsia="Times New Roman" w:hAnsi="Times New Roman" w:cs="Times New Roman"/>
+          <w:color w:val="000000"/>
+          <w:sz w:val="24"/>
+          <w:szCs w:val="24"/>
+        </w:rPr>
+      </w:pPr>
+      <w:r>
+        <w:rPr>
+          <w:rFonts w:ascii="Times New Roman" w:eastAsia="Times New Roman" w:hAnsi="Times New Roman" w:cs="Times New Roman"/>
+          <w:color w:val="000000"/>
+          <w:sz w:val="24"/>
+          <w:szCs w:val="24"/>
+        </w:rPr>
+        <w:lastRenderedPageBreak/>
         <w:t xml:space="preserve">D50 roll dice: The attacker can roll a D50 dice to increase his chances to hack a node successfully. This feature is the highest costly feature that attacker can apply. </w:t>
       </w:r>
     </w:p>
@@ -902,8 +991,25 @@
           <w:sz w:val="24"/>
           <w:szCs w:val="24"/>
         </w:rPr>
-        <w:lastRenderedPageBreak/>
-        <w:t>To apply the above features the attacker needs to spend some credit amount from his account. The costs of the above features will be parameterized based on the network size. The cost limit of the above features will differ from each other and the cost order should be like “e &gt; a</w:t>
+        <w:t>To apply the above features the attacker needs to spend some credit amount from his account. The costs of the above features will be parameterized based on the network size. The cost limit of the above features will differ from each other and the cost order should be like “</w:t>
+      </w:r>
+      <w:r>
+        <w:rPr>
+          <w:rFonts w:ascii="Times New Roman" w:eastAsia="Times New Roman" w:hAnsi="Times New Roman" w:cs="Times New Roman"/>
+          <w:color w:val="000000"/>
+          <w:sz w:val="24"/>
+          <w:szCs w:val="24"/>
+        </w:rPr>
+        <w:t>f</w:t>
+      </w:r>
+      <w:r>
+        <w:rPr>
+          <w:rFonts w:ascii="Times New Roman" w:eastAsia="Times New Roman" w:hAnsi="Times New Roman" w:cs="Times New Roman"/>
+          <w:color w:val="000000"/>
+          <w:sz w:val="24"/>
+          <w:szCs w:val="24"/>
+        </w:rPr>
+        <w:t xml:space="preserve"> &gt; a</w:t>
       </w:r>
       <w:r>
         <w:rPr>
@@ -921,7 +1027,97 @@
           <w:sz w:val="24"/>
           <w:szCs w:val="24"/>
         </w:rPr>
-        <w:t>&gt; d = b = c”. The attacker will try to minimize the cost and maximize his utility.</w:t>
+        <w:t xml:space="preserve">&gt; </w:t>
+      </w:r>
+      <w:r>
+        <w:rPr>
+          <w:rFonts w:ascii="Times New Roman" w:eastAsia="Times New Roman" w:hAnsi="Times New Roman" w:cs="Times New Roman"/>
+          <w:color w:val="000000"/>
+          <w:sz w:val="24"/>
+          <w:szCs w:val="24"/>
+        </w:rPr>
+        <w:t xml:space="preserve">e </w:t>
+      </w:r>
+      <w:r>
+        <w:rPr>
+          <w:rFonts w:ascii="Times New Roman" w:eastAsia="Times New Roman" w:hAnsi="Times New Roman" w:cs="Times New Roman"/>
+          <w:color w:val="000000"/>
+          <w:sz w:val="24"/>
+          <w:szCs w:val="24"/>
+        </w:rPr>
+        <w:t>&gt;</w:t>
+      </w:r>
+      <w:r>
+        <w:rPr>
+          <w:rFonts w:ascii="Times New Roman" w:eastAsia="Times New Roman" w:hAnsi="Times New Roman" w:cs="Times New Roman"/>
+          <w:color w:val="000000"/>
+          <w:sz w:val="24"/>
+          <w:szCs w:val="24"/>
+        </w:rPr>
+        <w:t xml:space="preserve">= </w:t>
+      </w:r>
+      <w:r>
+        <w:rPr>
+          <w:rFonts w:ascii="Times New Roman" w:eastAsia="Times New Roman" w:hAnsi="Times New Roman" w:cs="Times New Roman"/>
+          <w:color w:val="000000"/>
+          <w:sz w:val="24"/>
+          <w:szCs w:val="24"/>
+        </w:rPr>
+        <w:t>c</w:t>
+      </w:r>
+      <w:r>
+        <w:rPr>
+          <w:rFonts w:ascii="Times New Roman" w:eastAsia="Times New Roman" w:hAnsi="Times New Roman" w:cs="Times New Roman"/>
+          <w:color w:val="000000"/>
+          <w:sz w:val="24"/>
+          <w:szCs w:val="24"/>
+        </w:rPr>
+        <w:t xml:space="preserve"> &gt;</w:t>
+      </w:r>
+      <w:r>
+        <w:rPr>
+          <w:rFonts w:ascii="Times New Roman" w:eastAsia="Times New Roman" w:hAnsi="Times New Roman" w:cs="Times New Roman"/>
+          <w:color w:val="000000"/>
+          <w:sz w:val="24"/>
+          <w:szCs w:val="24"/>
+        </w:rPr>
+        <w:t xml:space="preserve">= b </w:t>
+      </w:r>
+      <w:r>
+        <w:rPr>
+          <w:rFonts w:ascii="Times New Roman" w:eastAsia="Times New Roman" w:hAnsi="Times New Roman" w:cs="Times New Roman"/>
+          <w:color w:val="000000"/>
+          <w:sz w:val="24"/>
+          <w:szCs w:val="24"/>
+        </w:rPr>
+        <w:t>&gt;</w:t>
+      </w:r>
+      <w:r>
+        <w:rPr>
+          <w:rFonts w:ascii="Times New Roman" w:eastAsia="Times New Roman" w:hAnsi="Times New Roman" w:cs="Times New Roman"/>
+          <w:color w:val="000000"/>
+          <w:sz w:val="24"/>
+          <w:szCs w:val="24"/>
+        </w:rPr>
+        <w:t xml:space="preserve">= </w:t>
+      </w:r>
+      <w:r>
+        <w:rPr>
+          <w:rFonts w:ascii="Times New Roman" w:eastAsia="Times New Roman" w:hAnsi="Times New Roman" w:cs="Times New Roman"/>
+          <w:color w:val="000000"/>
+          <w:sz w:val="24"/>
+          <w:szCs w:val="24"/>
+        </w:rPr>
+        <w:t>d</w:t>
+      </w:r>
+      <w:r>
+        <w:rPr>
+          <w:rFonts w:ascii="Times New Roman" w:eastAsia="Times New Roman" w:hAnsi="Times New Roman" w:cs="Times New Roman"/>
+          <w:color w:val="000000"/>
+          <w:sz w:val="24"/>
+          <w:szCs w:val="24"/>
+        </w:rPr>
+        <w:t>”. The attacker will try to minimize the cost and maximize his utility.</w:t>
       </w:r>
     </w:p>
     <w:p>
@@ -937,13 +1133,6 @@
     <w:p>
       <w:pPr>
         <w:spacing w:after="0" w:line="240" w:lineRule="auto"/>
-        <w:rPr>
-          <w:rFonts w:ascii="Times New Roman" w:eastAsia="Times New Roman" w:hAnsi="Times New Roman" w:cs="Times New Roman"/>
-          <w:sz w:val="24"/>
-          <w:szCs w:val="24"/>
-        </w:rPr>
-      </w:pPr>
-      <w:r>
         <w:rPr>
           <w:rFonts w:ascii="Times New Roman" w:eastAsia="Times New Roman" w:hAnsi="Times New Roman" w:cs="Times New Roman"/>
           <w:b/>
@@ -952,8 +1141,7 @@
           <w:sz w:val="24"/>
           <w:szCs w:val="24"/>
         </w:rPr>
-        <w:t>Analysis:</w:t>
-      </w:r>
+      </w:pPr>
       <w:r>
         <w:rPr>
           <w:rFonts w:ascii="Times New Roman" w:eastAsia="Times New Roman" w:hAnsi="Times New Roman" w:cs="Times New Roman"/>
@@ -963,12 +1151,171 @@
           <w:sz w:val="24"/>
           <w:szCs w:val="24"/>
         </w:rPr>
+        <w:t>Analysis</w:t>
+      </w:r>
+      <w:r>
+        <w:rPr>
+          <w:rFonts w:ascii="Times New Roman" w:eastAsia="Times New Roman" w:hAnsi="Times New Roman" w:cs="Times New Roman"/>
+          <w:b/>
+          <w:bCs/>
+          <w:color w:val="000000"/>
+          <w:sz w:val="24"/>
+          <w:szCs w:val="24"/>
+        </w:rPr>
+        <w:t>:</w:t>
+      </w:r>
+    </w:p>
+    <w:p>
+      <w:pPr>
+        <w:spacing w:after="0" w:line="240" w:lineRule="auto"/>
+        <w:rPr>
+          <w:rFonts w:ascii="Times New Roman" w:eastAsia="Times New Roman" w:hAnsi="Times New Roman" w:cs="Times New Roman"/>
+          <w:sz w:val="24"/>
+          <w:szCs w:val="24"/>
+        </w:rPr>
+      </w:pPr>
+    </w:p>
+    <w:p>
+      <w:pPr>
+        <w:spacing w:after="0" w:line="240" w:lineRule="auto"/>
+        <w:rPr>
+          <w:rFonts w:ascii="Times New Roman" w:eastAsia="Times New Roman" w:hAnsi="Times New Roman" w:cs="Times New Roman"/>
+          <w:sz w:val="24"/>
+          <w:szCs w:val="24"/>
+        </w:rPr>
+      </w:pPr>
+      <w:r>
+        <w:rPr>
+          <w:rFonts w:ascii="Times New Roman" w:eastAsia="Times New Roman" w:hAnsi="Times New Roman" w:cs="Times New Roman"/>
+          <w:color w:val="000000"/>
+          <w:sz w:val="24"/>
+          <w:szCs w:val="24"/>
+        </w:rPr>
+        <w:t>A</w:t>
+      </w:r>
+      <w:r>
+        <w:rPr>
+          <w:rFonts w:ascii="Times New Roman" w:eastAsia="Times New Roman" w:hAnsi="Times New Roman" w:cs="Times New Roman"/>
+          <w:color w:val="000000"/>
+          <w:sz w:val="24"/>
+          <w:szCs w:val="24"/>
+        </w:rPr>
+        <w:t xml:space="preserve"> game master will keep track how the game goes on. </w:t>
+      </w:r>
+      <w:r>
+        <w:rPr>
+          <w:rFonts w:ascii="Times New Roman" w:eastAsia="Times New Roman" w:hAnsi="Times New Roman" w:cs="Times New Roman"/>
+          <w:color w:val="000000"/>
+          <w:sz w:val="24"/>
+          <w:szCs w:val="24"/>
+        </w:rPr>
+        <w:t>The</w:t>
+      </w:r>
+      <w:r>
+        <w:rPr>
+          <w:rFonts w:ascii="Times New Roman" w:eastAsia="Times New Roman" w:hAnsi="Times New Roman" w:cs="Times New Roman"/>
+          <w:color w:val="000000"/>
+          <w:sz w:val="24"/>
+          <w:szCs w:val="24"/>
+        </w:rPr>
         <w:t xml:space="preserve"> </w:t>
       </w:r>
       <w:r>
         <w:rPr>
           <w:rFonts w:ascii="Times New Roman" w:eastAsia="Times New Roman" w:hAnsi="Times New Roman" w:cs="Times New Roman"/>
-          <w:bCs/>
+          <w:color w:val="000000"/>
+          <w:sz w:val="24"/>
+          <w:szCs w:val="24"/>
+        </w:rPr>
+        <w:t>game master</w:t>
+      </w:r>
+      <w:r>
+        <w:rPr>
+          <w:rFonts w:ascii="Times New Roman" w:eastAsia="Times New Roman" w:hAnsi="Times New Roman" w:cs="Times New Roman"/>
+          <w:color w:val="000000"/>
+          <w:sz w:val="24"/>
+          <w:szCs w:val="24"/>
+        </w:rPr>
+        <w:t xml:space="preserve"> will </w:t>
+      </w:r>
+      <w:r>
+        <w:rPr>
+          <w:rFonts w:ascii="Times New Roman" w:eastAsia="Times New Roman" w:hAnsi="Times New Roman" w:cs="Times New Roman"/>
+          <w:color w:val="000000"/>
+          <w:sz w:val="24"/>
+          <w:szCs w:val="24"/>
+        </w:rPr>
+        <w:t>run</w:t>
+      </w:r>
+      <w:r>
+        <w:rPr>
+          <w:rFonts w:ascii="Times New Roman" w:eastAsia="Times New Roman" w:hAnsi="Times New Roman" w:cs="Times New Roman"/>
+          <w:color w:val="000000"/>
+          <w:sz w:val="24"/>
+          <w:szCs w:val="24"/>
+        </w:rPr>
+        <w:t xml:space="preserve"> several attacker to attack</w:t>
+      </w:r>
+      <w:r>
+        <w:rPr>
+          <w:rFonts w:ascii="Times New Roman" w:eastAsia="Times New Roman" w:hAnsi="Times New Roman" w:cs="Times New Roman"/>
+          <w:color w:val="000000"/>
+          <w:sz w:val="24"/>
+          <w:szCs w:val="24"/>
+        </w:rPr>
+        <w:t xml:space="preserve"> a defender’s </w:t>
+      </w:r>
+      <w:r>
+        <w:rPr>
+          <w:rFonts w:ascii="Times New Roman" w:eastAsia="Times New Roman" w:hAnsi="Times New Roman" w:cs="Times New Roman"/>
+          <w:color w:val="000000"/>
+          <w:sz w:val="24"/>
+          <w:szCs w:val="24"/>
+        </w:rPr>
+        <w:t>graph one by one. So a statistical analysis can be done by observing all the results of the attackers against a specific defender. Thus we can measure one defender’s performance against other defenders.</w:t>
+      </w:r>
+    </w:p>
+    <w:p>
+      <w:pPr>
+        <w:spacing w:after="0" w:line="240" w:lineRule="auto"/>
+        <w:rPr>
+          <w:rFonts w:ascii="Times New Roman" w:eastAsia="Times New Roman" w:hAnsi="Times New Roman" w:cs="Times New Roman"/>
+          <w:sz w:val="24"/>
+          <w:szCs w:val="24"/>
+        </w:rPr>
+      </w:pPr>
+    </w:p>
+    <w:p>
+      <w:pPr>
+        <w:spacing w:after="0" w:line="240" w:lineRule="auto"/>
+        <w:rPr>
+          <w:rFonts w:ascii="Times New Roman" w:eastAsia="Times New Roman" w:hAnsi="Times New Roman" w:cs="Times New Roman"/>
+          <w:color w:val="000000"/>
+          <w:sz w:val="24"/>
+          <w:szCs w:val="24"/>
+        </w:rPr>
+      </w:pPr>
+      <w:r>
+        <w:rPr>
+          <w:rFonts w:ascii="Times New Roman" w:eastAsia="Times New Roman" w:hAnsi="Times New Roman" w:cs="Times New Roman"/>
+          <w:color w:val="000000"/>
+          <w:sz w:val="24"/>
+          <w:szCs w:val="24"/>
+        </w:rPr>
+        <w:t>An attacker’s performance can be measured by calculating the points that he gathered from defenders Network</w:t>
+      </w:r>
+      <w:r>
+        <w:rPr>
+          <w:rFonts w:ascii="Times New Roman" w:eastAsia="Times New Roman" w:hAnsi="Times New Roman" w:cs="Times New Roman"/>
+          <w:color w:val="000000"/>
+          <w:sz w:val="24"/>
+          <w:szCs w:val="24"/>
+        </w:rPr>
+        <w:t xml:space="preserve"> </w:t>
+      </w:r>
+      <w:r>
+        <w:rPr>
+          <w:rFonts w:ascii="Times New Roman" w:eastAsia="Times New Roman" w:hAnsi="Times New Roman" w:cs="Times New Roman"/>
           <w:color w:val="000000"/>
           <w:sz w:val="24"/>
           <w:szCs w:val="24"/>
@@ -978,92 +1325,245 @@
       <w:r>
         <w:rPr>
           <w:rFonts w:ascii="Times New Roman" w:eastAsia="Times New Roman" w:hAnsi="Times New Roman" w:cs="Times New Roman"/>
-          <w:bCs/>
-          <w:color w:val="000000"/>
-          <w:sz w:val="24"/>
-          <w:szCs w:val="24"/>
-        </w:rPr>
-        <w:t>Need to update this section</w:t>
+          <w:color w:val="000000"/>
+          <w:sz w:val="24"/>
+          <w:szCs w:val="24"/>
+        </w:rPr>
+        <w:t xml:space="preserve">i.e. calculating average points, medians, </w:t>
+      </w:r>
+      <w:r>
+        <w:rPr>
+          <w:rFonts w:ascii="Times New Roman" w:eastAsia="Times New Roman" w:hAnsi="Times New Roman" w:cs="Times New Roman"/>
+          <w:color w:val="000000"/>
+          <w:sz w:val="24"/>
+          <w:szCs w:val="24"/>
+        </w:rPr>
+        <w:t>and variances</w:t>
+      </w:r>
+      <w:r>
+        <w:rPr>
+          <w:rFonts w:ascii="Times New Roman" w:eastAsia="Times New Roman" w:hAnsi="Times New Roman" w:cs="Times New Roman"/>
+          <w:color w:val="000000"/>
+          <w:sz w:val="24"/>
+          <w:szCs w:val="24"/>
+        </w:rPr>
+        <w:t>)</w:t>
+      </w:r>
+      <w:r>
+        <w:rPr>
+          <w:rFonts w:ascii="Times New Roman" w:eastAsia="Times New Roman" w:hAnsi="Times New Roman" w:cs="Times New Roman"/>
+          <w:color w:val="000000"/>
+          <w:sz w:val="24"/>
+          <w:szCs w:val="24"/>
+        </w:rPr>
+        <w:t>.</w:t>
+      </w:r>
+      <w:r>
+        <w:rPr>
+          <w:rFonts w:ascii="Times New Roman" w:eastAsia="Times New Roman" w:hAnsi="Times New Roman" w:cs="Times New Roman"/>
+          <w:color w:val="000000"/>
+          <w:sz w:val="24"/>
+          <w:szCs w:val="24"/>
+        </w:rPr>
+        <w:t xml:space="preserve"> </w:t>
+      </w:r>
+    </w:p>
+    <w:p>
+      <w:pPr>
+        <w:spacing w:after="0" w:line="240" w:lineRule="auto"/>
+        <w:rPr>
+          <w:rFonts w:ascii="Times New Roman" w:eastAsia="Times New Roman" w:hAnsi="Times New Roman" w:cs="Times New Roman"/>
+          <w:color w:val="000000"/>
+          <w:sz w:val="24"/>
+          <w:szCs w:val="24"/>
+        </w:rPr>
+      </w:pPr>
+    </w:p>
+    <w:p>
+      <w:pPr>
+        <w:spacing w:after="0" w:line="240" w:lineRule="auto"/>
+        <w:rPr>
+          <w:rFonts w:ascii="Times New Roman" w:eastAsia="Times New Roman" w:hAnsi="Times New Roman" w:cs="Times New Roman"/>
+          <w:sz w:val="24"/>
+          <w:szCs w:val="24"/>
+        </w:rPr>
+      </w:pPr>
+      <w:r>
+        <w:rPr>
+          <w:rFonts w:ascii="Times New Roman" w:eastAsia="Times New Roman" w:hAnsi="Times New Roman" w:cs="Times New Roman"/>
+          <w:color w:val="000000"/>
+          <w:sz w:val="24"/>
+          <w:szCs w:val="24"/>
+        </w:rPr>
+        <w:t>In extra,</w:t>
+      </w:r>
+      <w:r>
+        <w:rPr>
+          <w:rFonts w:ascii="Times New Roman" w:eastAsia="Times New Roman" w:hAnsi="Times New Roman" w:cs="Times New Roman"/>
+          <w:color w:val="000000"/>
+          <w:sz w:val="24"/>
+          <w:szCs w:val="24"/>
+        </w:rPr>
+        <w:t xml:space="preserve"> we will be able to measure the riskiest attacker agents, conservative attacker agents (</w:t>
+      </w:r>
+      <w:r>
+        <w:rPr>
+          <w:rFonts w:ascii="Times New Roman" w:eastAsia="Times New Roman" w:hAnsi="Times New Roman" w:cs="Times New Roman"/>
+          <w:color w:val="000000"/>
+          <w:sz w:val="24"/>
+          <w:szCs w:val="24"/>
+        </w:rPr>
+        <w:t>e.g.</w:t>
+      </w:r>
+      <w:r>
+        <w:rPr>
+          <w:rFonts w:ascii="Times New Roman" w:eastAsia="Times New Roman" w:hAnsi="Times New Roman" w:cs="Times New Roman"/>
+          <w:color w:val="000000"/>
+          <w:sz w:val="24"/>
+          <w:szCs w:val="24"/>
+        </w:rPr>
+        <w:t xml:space="preserve"> </w:t>
+      </w:r>
+      <w:r>
+        <w:rPr>
+          <w:rFonts w:ascii="Times New Roman" w:eastAsia="Times New Roman" w:hAnsi="Times New Roman" w:cs="Times New Roman"/>
+          <w:color w:val="000000"/>
+          <w:sz w:val="24"/>
+          <w:szCs w:val="24"/>
+        </w:rPr>
+        <w:t>most probing, least probing</w:t>
+      </w:r>
+      <w:r>
+        <w:rPr>
+          <w:rFonts w:ascii="Times New Roman" w:eastAsia="Times New Roman" w:hAnsi="Times New Roman" w:cs="Times New Roman"/>
+          <w:color w:val="000000"/>
+          <w:sz w:val="24"/>
+          <w:szCs w:val="24"/>
+        </w:rPr>
+        <w:t>)</w:t>
+      </w:r>
+      <w:r>
+        <w:rPr>
+          <w:rFonts w:ascii="Times New Roman" w:eastAsia="Times New Roman" w:hAnsi="Times New Roman" w:cs="Times New Roman"/>
+          <w:color w:val="000000"/>
+          <w:sz w:val="24"/>
+          <w:szCs w:val="24"/>
+        </w:rPr>
+        <w:t xml:space="preserve">. For defender agent, we will be able to calculate which defender applied most number of Honeypots / firewall / S.V. value increment.   </w:t>
+      </w:r>
+    </w:p>
+    <w:p>
+      <w:pPr>
+        <w:rPr>
+          <w:rFonts w:ascii="Times New Roman" w:hAnsi="Times New Roman" w:cs="Times New Roman"/>
+          <w:sz w:val="24"/>
+          <w:szCs w:val="24"/>
+        </w:rPr>
+      </w:pPr>
+    </w:p>
+    <w:p>
+      <w:pPr>
+        <w:rPr>
+          <w:rFonts w:ascii="Times New Roman" w:hAnsi="Times New Roman" w:cs="Times New Roman"/>
+          <w:sz w:val="24"/>
+          <w:szCs w:val="24"/>
+        </w:rPr>
+      </w:pPr>
+    </w:p>
+    <w:p>
+      <w:pPr>
+        <w:ind w:left="-990" w:right="90" w:firstLine="90"/>
+        <w:jc w:val="center"/>
+        <w:rPr>
+          <w:rFonts w:ascii="Times New Roman" w:hAnsi="Times New Roman" w:cs="Times New Roman"/>
+          <w:b/>
+          <w:sz w:val="24"/>
+          <w:szCs w:val="24"/>
+        </w:rPr>
+      </w:pPr>
+      <w:r>
+        <w:rPr>
+          <w:rFonts w:ascii="Times New Roman" w:hAnsi="Times New Roman" w:cs="Times New Roman"/>
+          <w:b/>
+          <w:noProof/>
+          <w:sz w:val="24"/>
+          <w:szCs w:val="24"/>
+        </w:rPr>
+        <w:lastRenderedPageBreak/>
+        <w:t>Flowchart of the security game</w:t>
+      </w:r>
+      <w:r>
+        <w:rPr>
+          <w:rFonts w:ascii="Times New Roman" w:hAnsi="Times New Roman" w:cs="Times New Roman"/>
+          <w:b/>
+          <w:noProof/>
+          <w:sz w:val="24"/>
+          <w:szCs w:val="24"/>
+        </w:rPr>
+        <w:br/>
+      </w:r>
+      <w:r>
+        <w:rPr>
+          <w:rFonts w:ascii="Times New Roman" w:hAnsi="Times New Roman" w:cs="Times New Roman"/>
+          <w:b/>
+          <w:noProof/>
+          <w:sz w:val="24"/>
+          <w:szCs w:val="24"/>
+        </w:rPr>
+        <w:br/>
       </w:r>
       <w:bookmarkStart w:id="0" w:name="_GoBack"/>
+      <w:r>
+        <w:rPr>
+          <w:rFonts w:ascii="Times New Roman" w:hAnsi="Times New Roman" w:cs="Times New Roman"/>
+          <w:b/>
+          <w:noProof/>
+          <w:sz w:val="24"/>
+          <w:szCs w:val="24"/>
+        </w:rPr>
+        <w:drawing>
+          <wp:inline distT="0" distB="0" distL="0" distR="0">
+            <wp:extent cx="7210665" cy="6741750"/>
+            <wp:effectExtent l="0" t="0" r="0" b="2540"/>
+            <wp:docPr id="1" name="Picture 1"/>
+            <wp:cNvGraphicFramePr>
+              <a:graphicFrameLocks xmlns:a="http://schemas.openxmlformats.org/drawingml/2006/main" noChangeAspect="1"/>
+            </wp:cNvGraphicFramePr>
+            <a:graphic xmlns:a="http://schemas.openxmlformats.org/drawingml/2006/main">
+              <a:graphicData uri="http://schemas.openxmlformats.org/drawingml/2006/picture">
+                <pic:pic xmlns:pic="http://schemas.openxmlformats.org/drawingml/2006/picture">
+                  <pic:nvPicPr>
+                    <pic:cNvPr id="1" name="Flowchat.jpg"/>
+                    <pic:cNvPicPr/>
+                  </pic:nvPicPr>
+                  <pic:blipFill>
+                    <a:blip r:embed="rId8">
+                      <a:extLst>
+                        <a:ext uri="{28A0092B-C50C-407E-A947-70E740481C1C}">
+                          <a14:useLocalDpi xmlns:a14="http://schemas.microsoft.com/office/drawing/2010/main" val="0"/>
+                        </a:ext>
+                      </a:extLst>
+                    </a:blip>
+                    <a:stretch>
+                      <a:fillRect/>
+                    </a:stretch>
+                  </pic:blipFill>
+                  <pic:spPr>
+                    <a:xfrm>
+                      <a:off x="0" y="0"/>
+                      <a:ext cx="7210665" cy="6741750"/>
+                    </a:xfrm>
+                    <a:prstGeom prst="rect">
+                      <a:avLst/>
+                    </a:prstGeom>
+                  </pic:spPr>
+                </pic:pic>
+              </a:graphicData>
+            </a:graphic>
+          </wp:inline>
+        </w:drawing>
+      </w:r>
       <w:bookmarkEnd w:id="0"/>
-      <w:r>
-        <w:rPr>
-          <w:rFonts w:ascii="Times New Roman" w:eastAsia="Times New Roman" w:hAnsi="Times New Roman" w:cs="Times New Roman"/>
-          <w:bCs/>
-          <w:color w:val="000000"/>
-          <w:sz w:val="24"/>
-          <w:szCs w:val="24"/>
-        </w:rPr>
-        <w:t>)</w:t>
-      </w:r>
-    </w:p>
-    <w:p>
-      <w:pPr>
-        <w:spacing w:after="0" w:line="240" w:lineRule="auto"/>
-        <w:rPr>
-          <w:rFonts w:ascii="Times New Roman" w:eastAsia="Times New Roman" w:hAnsi="Times New Roman" w:cs="Times New Roman"/>
-          <w:sz w:val="24"/>
-          <w:szCs w:val="24"/>
-        </w:rPr>
-      </w:pPr>
-    </w:p>
-    <w:p>
-      <w:pPr>
-        <w:spacing w:after="0" w:line="240" w:lineRule="auto"/>
-        <w:rPr>
-          <w:rFonts w:ascii="Times New Roman" w:eastAsia="Times New Roman" w:hAnsi="Times New Roman" w:cs="Times New Roman"/>
-          <w:sz w:val="24"/>
-          <w:szCs w:val="24"/>
-        </w:rPr>
-      </w:pPr>
-      <w:r>
-        <w:rPr>
-          <w:rFonts w:ascii="Times New Roman" w:eastAsia="Times New Roman" w:hAnsi="Times New Roman" w:cs="Times New Roman"/>
-          <w:color w:val="000000"/>
-          <w:sz w:val="24"/>
-          <w:szCs w:val="24"/>
-        </w:rPr>
-        <w:t>A defender will invite several attacker to attack his graph one by one. So a statistical analysis can be done by observing all the results of the attackers against a specific defender. Thus we can measure one defender’s performance against other defenders.</w:t>
-      </w:r>
-    </w:p>
-    <w:p>
-      <w:pPr>
-        <w:spacing w:after="0" w:line="240" w:lineRule="auto"/>
-        <w:rPr>
-          <w:rFonts w:ascii="Times New Roman" w:eastAsia="Times New Roman" w:hAnsi="Times New Roman" w:cs="Times New Roman"/>
-          <w:sz w:val="24"/>
-          <w:szCs w:val="24"/>
-        </w:rPr>
-      </w:pPr>
-    </w:p>
-    <w:p>
-      <w:pPr>
-        <w:spacing w:after="0" w:line="240" w:lineRule="auto"/>
-        <w:rPr>
-          <w:rFonts w:ascii="Times New Roman" w:eastAsia="Times New Roman" w:hAnsi="Times New Roman" w:cs="Times New Roman"/>
-          <w:sz w:val="24"/>
-          <w:szCs w:val="24"/>
-        </w:rPr>
-      </w:pPr>
-      <w:r>
-        <w:rPr>
-          <w:rFonts w:ascii="Times New Roman" w:eastAsia="Times New Roman" w:hAnsi="Times New Roman" w:cs="Times New Roman"/>
-          <w:color w:val="000000"/>
-          <w:sz w:val="24"/>
-          <w:szCs w:val="24"/>
-        </w:rPr>
-        <w:t>An attacker’s performance can be measured by calculating the points that he gathered from defenders Network.</w:t>
-      </w:r>
-    </w:p>
-    <w:p>
-      <w:pPr>
-        <w:rPr>
-          <w:rFonts w:ascii="Times New Roman" w:hAnsi="Times New Roman" w:cs="Times New Roman"/>
-          <w:sz w:val="24"/>
-          <w:szCs w:val="24"/>
-        </w:rPr>
-      </w:pPr>
     </w:p>
     <w:sectPr>
       <w:pgSz w:w="12240" w:h="15840"/>
@@ -1073,6 +1573,56 @@
     </w:sectPr>
   </w:body>
 </w:document>
+</file>
+
+<file path=word/endnotes.xml><?xml version="1.0" encoding="utf-8"?>
+<w:endnotes xmlns:wpc="http://schemas.microsoft.com/office/word/2010/wordprocessingCanvas" xmlns:mc="http://schemas.openxmlformats.org/markup-compatibility/2006" xmlns:o="urn:schemas-microsoft-com:office:office" xmlns:r="http://schemas.openxmlformats.org/officeDocument/2006/relationships" xmlns:m="http://schemas.openxmlformats.org/officeDocument/2006/math" xmlns:v="urn:schemas-microsoft-com:vml" xmlns:wp14="http://schemas.microsoft.com/office/word/2010/wordprocessingDrawing" xmlns:wp="http://schemas.openxmlformats.org/drawingml/2006/wordprocessingDrawing" xmlns:w10="urn:schemas-microsoft-com:office:word" xmlns:w="http://schemas.openxmlformats.org/wordprocessingml/2006/main" xmlns:w14="http://schemas.microsoft.com/office/word/2010/wordml" xmlns:w15="http://schemas.microsoft.com/office/word/2012/wordml" xmlns:wpg="http://schemas.microsoft.com/office/word/2010/wordprocessingGroup" xmlns:wpi="http://schemas.microsoft.com/office/word/2010/wordprocessingInk" xmlns:wne="http://schemas.microsoft.com/office/word/2006/wordml" xmlns:wps="http://schemas.microsoft.com/office/word/2010/wordprocessingShape" mc:Ignorable="w14 w15 wp14">
+  <w:endnote w:type="separator" w:id="-1">
+    <w:p>
+      <w:pPr>
+        <w:spacing w:after="0" w:line="240" w:lineRule="auto"/>
+      </w:pPr>
+      <w:r>
+        <w:separator/>
+      </w:r>
+    </w:p>
+  </w:endnote>
+  <w:endnote w:type="continuationSeparator" w:id="0">
+    <w:p>
+      <w:pPr>
+        <w:spacing w:after="0" w:line="240" w:lineRule="auto"/>
+      </w:pPr>
+      <w:r>
+        <w:continuationSeparator/>
+      </w:r>
+    </w:p>
+  </w:endnote>
+</w:endnotes>
+</file>
+
+<file path=word/footnotes.xml><?xml version="1.0" encoding="utf-8"?>
+<w:footnotes xmlns:wpc="http://schemas.microsoft.com/office/word/2010/wordprocessingCanvas" xmlns:mc="http://schemas.openxmlformats.org/markup-compatibility/2006" xmlns:o="urn:schemas-microsoft-com:office:office" xmlns:r="http://schemas.openxmlformats.org/officeDocument/2006/relationships" xmlns:m="http://schemas.openxmlformats.org/officeDocument/2006/math" xmlns:v="urn:schemas-microsoft-com:vml" xmlns:wp14="http://schemas.microsoft.com/office/word/2010/wordprocessingDrawing" xmlns:wp="http://schemas.openxmlformats.org/drawingml/2006/wordprocessingDrawing" xmlns:w10="urn:schemas-microsoft-com:office:word" xmlns:w="http://schemas.openxmlformats.org/wordprocessingml/2006/main" xmlns:w14="http://schemas.microsoft.com/office/word/2010/wordml" xmlns:w15="http://schemas.microsoft.com/office/word/2012/wordml" xmlns:wpg="http://schemas.microsoft.com/office/word/2010/wordprocessingGroup" xmlns:wpi="http://schemas.microsoft.com/office/word/2010/wordprocessingInk" xmlns:wne="http://schemas.microsoft.com/office/word/2006/wordml" xmlns:wps="http://schemas.microsoft.com/office/word/2010/wordprocessingShape" mc:Ignorable="w14 w15 wp14">
+  <w:footnote w:type="separator" w:id="-1">
+    <w:p>
+      <w:pPr>
+        <w:spacing w:after="0" w:line="240" w:lineRule="auto"/>
+      </w:pPr>
+      <w:r>
+        <w:separator/>
+      </w:r>
+    </w:p>
+  </w:footnote>
+  <w:footnote w:type="continuationSeparator" w:id="0">
+    <w:p>
+      <w:pPr>
+        <w:spacing w:after="0" w:line="240" w:lineRule="auto"/>
+      </w:pPr>
+      <w:r>
+        <w:continuationSeparator/>
+      </w:r>
+    </w:p>
+  </w:footnote>
+</w:footnotes>
 </file>
 
 <file path=word/numbering.xml><?xml version="1.0" encoding="utf-8"?>
@@ -2601,6 +3151,50 @@
       <w:contextualSpacing/>
     </w:pPr>
   </w:style>
+  <w:style w:type="paragraph" w:styleId="Header">
+    <w:name w:val="header"/>
+    <w:basedOn w:val="Normal"/>
+    <w:link w:val="HeaderChar"/>
+    <w:uiPriority w:val="99"/>
+    <w:unhideWhenUsed/>
+    <w:rsid w:val="00536152"/>
+    <w:pPr>
+      <w:tabs>
+        <w:tab w:val="center" w:pos="4680"/>
+        <w:tab w:val="right" w:pos="9360"/>
+      </w:tabs>
+      <w:spacing w:after="0" w:line="240" w:lineRule="auto"/>
+    </w:pPr>
+  </w:style>
+  <w:style w:type="character" w:customStyle="1" w:styleId="HeaderChar">
+    <w:name w:val="Header Char"/>
+    <w:basedOn w:val="DefaultParagraphFont"/>
+    <w:link w:val="Header"/>
+    <w:uiPriority w:val="99"/>
+    <w:rsid w:val="00536152"/>
+  </w:style>
+  <w:style w:type="paragraph" w:styleId="Footer">
+    <w:name w:val="footer"/>
+    <w:basedOn w:val="Normal"/>
+    <w:link w:val="FooterChar"/>
+    <w:uiPriority w:val="99"/>
+    <w:unhideWhenUsed/>
+    <w:rsid w:val="00536152"/>
+    <w:pPr>
+      <w:tabs>
+        <w:tab w:val="center" w:pos="4680"/>
+        <w:tab w:val="right" w:pos="9360"/>
+      </w:tabs>
+      <w:spacing w:after="0" w:line="240" w:lineRule="auto"/>
+    </w:pPr>
+  </w:style>
+  <w:style w:type="character" w:customStyle="1" w:styleId="FooterChar">
+    <w:name w:val="Footer Char"/>
+    <w:basedOn w:val="DefaultParagraphFont"/>
+    <w:link w:val="Footer"/>
+    <w:uiPriority w:val="99"/>
+    <w:rsid w:val="00536152"/>
+  </w:style>
 </w:styles>
 </file>
 
@@ -2870,7 +3464,7 @@
 </file>
 
 <file path=customXml/itemProps1.xml><?xml version="1.0" encoding="utf-8"?>
-<ds:datastoreItem xmlns:ds="http://schemas.openxmlformats.org/officeDocument/2006/customXml" ds:itemID="{8485489D-EE77-4F17-9CDB-878A9FCAFE40}">
+<ds:datastoreItem xmlns:ds="http://schemas.openxmlformats.org/officeDocument/2006/customXml" ds:itemID="{D021BFCA-F2F1-482D-AEFE-098D449D8531}">
   <ds:schemaRefs>
     <ds:schemaRef ds:uri="http://schemas.openxmlformats.org/officeDocument/2006/bibliography"/>
   </ds:schemaRefs>

</xml_diff>